<commit_message>
Updated Github repository link
</commit_message>
<xml_diff>
--- a/Documentation/T01-Bluetooth LE Showcase-Scrum.docx
+++ b/Documentation/T01-Bluetooth LE Showcase-Scrum.docx
@@ -401,7 +401,21 @@
         <w:rPr>
           <w:sz w:val="28"/>
         </w:rPr>
-        <w:t>T1</w:t>
+        <w:t>T</w:t>
+      </w:r>
+      <w:r>
+        <w:rPr>
+          <w:sz w:val="28"/>
+        </w:rPr>
+        <w:t>0</w:t>
+      </w:r>
+      <w:bookmarkStart w:id="0" w:name="_GoBack"/>
+      <w:bookmarkEnd w:id="0"/>
+      <w:r>
+        <w:rPr>
+          <w:sz w:val="28"/>
+        </w:rPr>
+        <w:t>1</w:t>
       </w:r>
     </w:p>
     <w:p>
@@ -974,8 +988,6 @@
               <w:fldChar w:fldCharType="end"/>
             </w:r>
           </w:hyperlink>
-          <w:bookmarkStart w:id="0" w:name="_GoBack"/>
-          <w:bookmarkEnd w:id="0"/>
         </w:p>
         <w:p>
           <w:pPr>
@@ -3557,13 +3569,13 @@
         <w:ind w:left="709" w:hanging="709"/>
       </w:pPr>
       <w:bookmarkStart w:id="13" w:name="_Toc343815622"/>
-      <w:bookmarkStart w:id="14" w:name="_Toc513611933"/>
-      <w:bookmarkStart w:id="15" w:name="_Toc403765139"/>
+      <w:bookmarkStart w:id="14" w:name="_Toc403765139"/>
+      <w:bookmarkStart w:id="15" w:name="_Toc513611933"/>
       <w:r>
         <w:t>Organisational / Functional Areas Affected</w:t>
       </w:r>
       <w:bookmarkEnd w:id="13"/>
-      <w:bookmarkEnd w:id="15"/>
+      <w:bookmarkEnd w:id="14"/>
       <w:r>
         <w:t xml:space="preserve"> </w:t>
       </w:r>
@@ -3597,7 +3609,7 @@
         <w:t>The application that we build will periodically need to be tested in real environment (The Shopping City Seiersberg) and we will need access to customers’ database and server instance.</w:t>
       </w:r>
     </w:p>
-    <w:bookmarkEnd w:id="14"/>
+    <w:bookmarkEnd w:id="15"/>
     <w:p>
       <w:pPr>
         <w:pStyle w:val="Heading3"/>
@@ -5434,6 +5446,7 @@
       <w:r>
         <w:rPr>
           <w:noProof/>
+          <w:lang w:val="hr-HR"/>
         </w:rPr>
         <mc:AlternateContent>
           <mc:Choice Requires="wps">
@@ -8140,7 +8153,13 @@
         </w:numPr>
       </w:pPr>
       <w:r>
-        <w:t xml:space="preserve">Github repository available at </w:t>
+        <w:t xml:space="preserve">Github repository </w:t>
+      </w:r>
+      <w:r>
+        <w:t xml:space="preserve">with all project materials and artifacts is </w:t>
+      </w:r>
+      <w:r>
+        <w:t xml:space="preserve">available at </w:t>
       </w:r>
       <w:hyperlink r:id="rId36" w:history="1">
         <w:r>
@@ -9312,7 +9331,7 @@
                                 <w:sz w:val="18"/>
                                 <w:szCs w:val="18"/>
                               </w:rPr>
-                              <w:t>1</w:t>
+                              <w:t>16</w:t>
                             </w:r>
                             <w:r>
                               <w:rPr>
@@ -9507,7 +9526,7 @@
                           <w:sz w:val="18"/>
                           <w:szCs w:val="18"/>
                         </w:rPr>
-                        <w:t>1</w:t>
+                        <w:t>16</w:t>
                       </w:r>
                       <w:r>
                         <w:rPr>
@@ -13696,40 +13715,40 @@
     </dgm:pt>
   </dgm:ptLst>
   <dgm:cxnLst>
-    <dgm:cxn modelId="{62ECC2B9-C166-4124-97DD-2966AF0DB61B}" type="presOf" srcId="{5C216194-4D03-479C-A9D0-307E34565A35}" destId="{05A4D829-23FC-4BBA-845D-B993DDCAEDE5}" srcOrd="0" destOrd="0" presId="urn:microsoft.com/office/officeart/2005/8/layout/hList1"/>
     <dgm:cxn modelId="{6942986B-13DE-4F37-A3C7-88680B93DD64}" srcId="{34071833-77BE-4F01-BD86-D5D4D4944EF8}" destId="{D6D8E67D-31CB-455E-8B5A-B00716424166}" srcOrd="1" destOrd="0" parTransId="{8727F65A-CE85-4EC0-8E9D-F828215AE96A}" sibTransId="{02CA80D0-65E9-40C1-B1DC-3B3E33DA5F99}"/>
-    <dgm:cxn modelId="{C6940D75-2132-4CDF-9B27-7EC67479BEEA}" type="presOf" srcId="{72C0C9F9-733C-4BBC-9E4D-1630A12F9228}" destId="{115FFD7F-9AD3-4715-BDB5-5D1CD814D266}" srcOrd="0" destOrd="1" presId="urn:microsoft.com/office/officeart/2005/8/layout/hList1"/>
-    <dgm:cxn modelId="{A5E4569D-DE35-40B5-A386-86A43BAEBCDC}" type="presOf" srcId="{34071833-77BE-4F01-BD86-D5D4D4944EF8}" destId="{83ACEF16-80A3-4CE5-BDEA-5A5B8A75EB72}" srcOrd="0" destOrd="0" presId="urn:microsoft.com/office/officeart/2005/8/layout/hList1"/>
+    <dgm:cxn modelId="{9D4BE85A-015D-4E6F-93D2-D22775B24CEB}" type="presOf" srcId="{0A46A437-C47B-4063-BB6A-D009E09C3B52}" destId="{592C0E69-7F9E-4177-AF9E-CF9094F2453C}" srcOrd="0" destOrd="0" presId="urn:microsoft.com/office/officeart/2005/8/layout/hList1"/>
+    <dgm:cxn modelId="{B60D73DB-9965-4492-B2A1-30E00A563D80}" type="presOf" srcId="{614AEFF6-36EC-43C2-B5FB-BD5ECE554DB7}" destId="{05A4D829-23FC-4BBA-845D-B993DDCAEDE5}" srcOrd="0" destOrd="1" presId="urn:microsoft.com/office/officeart/2005/8/layout/hList1"/>
+    <dgm:cxn modelId="{C7226D2D-5541-49A4-B755-EBB6C5DF9ECC}" type="presOf" srcId="{7FB631CF-D41B-44FE-B645-F582A34BCFA8}" destId="{E4E76D1A-430E-47E3-BF6F-1A9091ACF121}" srcOrd="0" destOrd="0" presId="urn:microsoft.com/office/officeart/2005/8/layout/hList1"/>
+    <dgm:cxn modelId="{54EC0860-76D9-4C8D-BB96-5CA1C89ACD11}" type="presOf" srcId="{72C0C9F9-733C-4BBC-9E4D-1630A12F9228}" destId="{115FFD7F-9AD3-4715-BDB5-5D1CD814D266}" srcOrd="0" destOrd="1" presId="urn:microsoft.com/office/officeart/2005/8/layout/hList1"/>
+    <dgm:cxn modelId="{DF2E958F-55EA-42D8-BECF-11A6C00F4863}" type="presOf" srcId="{6AA068A4-AD2A-44C6-BDA0-7859EBF3526C}" destId="{115FFD7F-9AD3-4715-BDB5-5D1CD814D266}" srcOrd="0" destOrd="2" presId="urn:microsoft.com/office/officeart/2005/8/layout/hList1"/>
+    <dgm:cxn modelId="{7CBD8BE0-FC3B-4B8A-AC8B-F5C2ECD4C472}" type="presOf" srcId="{D6D8E67D-31CB-455E-8B5A-B00716424166}" destId="{EE29ACFE-5081-4201-9A64-8AE7C201FD97}" srcOrd="0" destOrd="0" presId="urn:microsoft.com/office/officeart/2005/8/layout/hList1"/>
     <dgm:cxn modelId="{4ECC56CE-E9AA-40C9-BB59-E9F0CB2C2917}" srcId="{D6D8E67D-31CB-455E-8B5A-B00716424166}" destId="{5C216194-4D03-479C-A9D0-307E34565A35}" srcOrd="0" destOrd="0" parTransId="{5B1DF82F-AE2A-4EB9-9007-9699D7388B66}" sibTransId="{55B77873-613F-497A-8EF8-A60232726435}"/>
-    <dgm:cxn modelId="{E0BA72AA-50DD-43A0-984F-DA485D0E4A5C}" type="presOf" srcId="{7FB631CF-D41B-44FE-B645-F582A34BCFA8}" destId="{E4E76D1A-430E-47E3-BF6F-1A9091ACF121}" srcOrd="0" destOrd="0" presId="urn:microsoft.com/office/officeart/2005/8/layout/hList1"/>
-    <dgm:cxn modelId="{F8605517-54CB-421C-BB85-371AAE6E2314}" type="presOf" srcId="{6AA068A4-AD2A-44C6-BDA0-7859EBF3526C}" destId="{115FFD7F-9AD3-4715-BDB5-5D1CD814D266}" srcOrd="0" destOrd="2" presId="urn:microsoft.com/office/officeart/2005/8/layout/hList1"/>
-    <dgm:cxn modelId="{61B9C568-C6A5-418E-A00A-283780EB3F48}" type="presOf" srcId="{614AEFF6-36EC-43C2-B5FB-BD5ECE554DB7}" destId="{05A4D829-23FC-4BBA-845D-B993DDCAEDE5}" srcOrd="0" destOrd="1" presId="urn:microsoft.com/office/officeart/2005/8/layout/hList1"/>
-    <dgm:cxn modelId="{7441C406-2ADC-4C18-B6F6-A3D08091EEAE}" type="presOf" srcId="{720202CC-7879-4D2A-B638-7321C651DE82}" destId="{E4E76D1A-430E-47E3-BF6F-1A9091ACF121}" srcOrd="0" destOrd="1" presId="urn:microsoft.com/office/officeart/2005/8/layout/hList1"/>
-    <dgm:cxn modelId="{D8711D41-938D-4F19-A6B1-952EC8DB7579}" type="presOf" srcId="{22E9EDDE-FACB-48A5-A438-723E368ED16D}" destId="{05A4D829-23FC-4BBA-845D-B993DDCAEDE5}" srcOrd="0" destOrd="2" presId="urn:microsoft.com/office/officeart/2005/8/layout/hList1"/>
-    <dgm:cxn modelId="{9BC4DCBB-FF7F-4D66-8F84-5D82C0564F01}" type="presOf" srcId="{5339B083-8526-4891-B511-8464F730512B}" destId="{115FFD7F-9AD3-4715-BDB5-5D1CD814D266}" srcOrd="0" destOrd="0" presId="urn:microsoft.com/office/officeart/2005/8/layout/hList1"/>
-    <dgm:cxn modelId="{BBA00012-7DA4-4E59-A25E-82A190A64162}" type="presOf" srcId="{0A46A437-C47B-4063-BB6A-D009E09C3B52}" destId="{592C0E69-7F9E-4177-AF9E-CF9094F2453C}" srcOrd="0" destOrd="0" presId="urn:microsoft.com/office/officeart/2005/8/layout/hList1"/>
+    <dgm:cxn modelId="{7C2AB903-3EB9-4F70-A2A6-15A74FE717E0}" type="presOf" srcId="{5C216194-4D03-479C-A9D0-307E34565A35}" destId="{05A4D829-23FC-4BBA-845D-B993DDCAEDE5}" srcOrd="0" destOrd="0" presId="urn:microsoft.com/office/officeart/2005/8/layout/hList1"/>
+    <dgm:cxn modelId="{7495AD2F-1AD2-4870-A3B4-55BAAAF07C45}" type="presOf" srcId="{5339B083-8526-4891-B511-8464F730512B}" destId="{115FFD7F-9AD3-4715-BDB5-5D1CD814D266}" srcOrd="0" destOrd="0" presId="urn:microsoft.com/office/officeart/2005/8/layout/hList1"/>
+    <dgm:cxn modelId="{506883FB-227A-42A8-B573-B49AD8D3D58B}" type="presOf" srcId="{720202CC-7879-4D2A-B638-7321C651DE82}" destId="{E4E76D1A-430E-47E3-BF6F-1A9091ACF121}" srcOrd="0" destOrd="1" presId="urn:microsoft.com/office/officeart/2005/8/layout/hList1"/>
     <dgm:cxn modelId="{5AC71679-1CE5-45D3-BF9D-60D4FB55A4F8}" srcId="{4ECA3338-2F34-41DC-ACF2-E69E6F82557E}" destId="{5339B083-8526-4891-B511-8464F730512B}" srcOrd="0" destOrd="0" parTransId="{9D65E968-2530-46DF-85FA-A2B8B32FF562}" sibTransId="{6EE919E0-3044-4AF1-A5DB-83E3A7B90D85}"/>
     <dgm:cxn modelId="{2D47494A-E258-4EBD-992C-E782CB5AB985}" srcId="{D6D8E67D-31CB-455E-8B5A-B00716424166}" destId="{614AEFF6-36EC-43C2-B5FB-BD5ECE554DB7}" srcOrd="1" destOrd="0" parTransId="{42246F49-2876-49FB-B6BA-09BDB65F5496}" sibTransId="{1D99F9C7-D653-4CBF-ADC2-EDDC5266B090}"/>
-    <dgm:cxn modelId="{8AAC49C9-EFA1-413D-B0D9-1BD7A3C84EBF}" type="presOf" srcId="{4ECA3338-2F34-41DC-ACF2-E69E6F82557E}" destId="{EAEEE782-8579-420C-8B44-742CF899D8B2}" srcOrd="0" destOrd="0" presId="urn:microsoft.com/office/officeart/2005/8/layout/hList1"/>
+    <dgm:cxn modelId="{96EE3DB4-7F57-4182-905A-08FCD4D79FBC}" type="presOf" srcId="{34071833-77BE-4F01-BD86-D5D4D4944EF8}" destId="{83ACEF16-80A3-4CE5-BDEA-5A5B8A75EB72}" srcOrd="0" destOrd="0" presId="urn:microsoft.com/office/officeart/2005/8/layout/hList1"/>
+    <dgm:cxn modelId="{0029A745-32BC-470E-A267-5F484C7216B2}" type="presOf" srcId="{4ECA3338-2F34-41DC-ACF2-E69E6F82557E}" destId="{EAEEE782-8579-420C-8B44-742CF899D8B2}" srcOrd="0" destOrd="0" presId="urn:microsoft.com/office/officeart/2005/8/layout/hList1"/>
     <dgm:cxn modelId="{5759385E-CA42-4ADB-ADD5-5F826908D82F}" srcId="{0A46A437-C47B-4063-BB6A-D009E09C3B52}" destId="{720202CC-7879-4D2A-B638-7321C651DE82}" srcOrd="1" destOrd="0" parTransId="{AC057A0D-BFF0-498E-855D-F55D84F467D6}" sibTransId="{53BCEF75-EB05-4D30-826D-F795DD64146F}"/>
     <dgm:cxn modelId="{56A13992-2C72-4D7B-9BB8-DB4B54FC728F}" srcId="{0A46A437-C47B-4063-BB6A-D009E09C3B52}" destId="{7FB631CF-D41B-44FE-B645-F582A34BCFA8}" srcOrd="0" destOrd="0" parTransId="{8506EAF2-69E5-44A4-96A6-264DA30417BE}" sibTransId="{7FA16BF0-4850-415E-81AC-520E7C79519F}"/>
     <dgm:cxn modelId="{E68C5162-8B6E-440B-A4B9-45F34B882BEC}" srcId="{4ECA3338-2F34-41DC-ACF2-E69E6F82557E}" destId="{72C0C9F9-733C-4BBC-9E4D-1630A12F9228}" srcOrd="1" destOrd="0" parTransId="{9E89AF3E-4AA5-483C-99ED-FBAD8D6DFDE8}" sibTransId="{0A046242-B178-4595-B1C4-28700A0BB507}"/>
-    <dgm:cxn modelId="{54A1B550-92CC-4CB4-9594-CF147BDA9135}" type="presOf" srcId="{D6D8E67D-31CB-455E-8B5A-B00716424166}" destId="{EE29ACFE-5081-4201-9A64-8AE7C201FD97}" srcOrd="0" destOrd="0" presId="urn:microsoft.com/office/officeart/2005/8/layout/hList1"/>
+    <dgm:cxn modelId="{D455BD59-21D6-41E1-BF82-1C22997659C7}" type="presOf" srcId="{22E9EDDE-FACB-48A5-A438-723E368ED16D}" destId="{05A4D829-23FC-4BBA-845D-B993DDCAEDE5}" srcOrd="0" destOrd="2" presId="urn:microsoft.com/office/officeart/2005/8/layout/hList1"/>
     <dgm:cxn modelId="{4D09E326-3230-47F3-B578-4E26DF6FD053}" srcId="{4ECA3338-2F34-41DC-ACF2-E69E6F82557E}" destId="{6AA068A4-AD2A-44C6-BDA0-7859EBF3526C}" srcOrd="2" destOrd="0" parTransId="{1DAD0BB6-EEC7-4771-9B87-5BBAEB5B2184}" sibTransId="{0B5A6E1C-41D6-4394-86AE-BF29DA657608}"/>
     <dgm:cxn modelId="{2AF98EB2-213D-4605-9556-83B83FAD7C44}" srcId="{D6D8E67D-31CB-455E-8B5A-B00716424166}" destId="{22E9EDDE-FACB-48A5-A438-723E368ED16D}" srcOrd="2" destOrd="0" parTransId="{A963C6EE-02FD-4A79-A8BF-A2491C7C48BC}" sibTransId="{466A1343-2DDB-4A57-A2FA-1A5846D7F28E}"/>
     <dgm:cxn modelId="{09EF9BEE-8B46-4630-82A5-359D7AD882F1}" srcId="{34071833-77BE-4F01-BD86-D5D4D4944EF8}" destId="{4ECA3338-2F34-41DC-ACF2-E69E6F82557E}" srcOrd="0" destOrd="0" parTransId="{4E2B4F7D-9256-4FC1-87C9-8CBD52F24885}" sibTransId="{E9E395CB-4FB5-4430-B804-4975FFD5FE3C}"/>
     <dgm:cxn modelId="{4F4DCB54-685F-4A76-9FFB-0FCDA587DB51}" srcId="{34071833-77BE-4F01-BD86-D5D4D4944EF8}" destId="{0A46A437-C47B-4063-BB6A-D009E09C3B52}" srcOrd="2" destOrd="0" parTransId="{78CE37F9-709A-4E6A-B709-A2673ED1C6DE}" sibTransId="{78B8A837-6B55-4046-BDBE-380142DD6181}"/>
-    <dgm:cxn modelId="{A984C7D3-9D57-4AC1-BD95-BFACD0707695}" type="presParOf" srcId="{83ACEF16-80A3-4CE5-BDEA-5A5B8A75EB72}" destId="{53D9146C-6BB5-494D-84D5-14205C03F84B}" srcOrd="0" destOrd="0" presId="urn:microsoft.com/office/officeart/2005/8/layout/hList1"/>
-    <dgm:cxn modelId="{4B6DE56E-D954-4438-A3C6-79B56A38330D}" type="presParOf" srcId="{53D9146C-6BB5-494D-84D5-14205C03F84B}" destId="{EAEEE782-8579-420C-8B44-742CF899D8B2}" srcOrd="0" destOrd="0" presId="urn:microsoft.com/office/officeart/2005/8/layout/hList1"/>
-    <dgm:cxn modelId="{23242A89-B076-47B1-868C-75C52E073D5B}" type="presParOf" srcId="{53D9146C-6BB5-494D-84D5-14205C03F84B}" destId="{115FFD7F-9AD3-4715-BDB5-5D1CD814D266}" srcOrd="1" destOrd="0" presId="urn:microsoft.com/office/officeart/2005/8/layout/hList1"/>
-    <dgm:cxn modelId="{8249D6A6-4BA8-47D4-A2EF-D0670CCDE759}" type="presParOf" srcId="{83ACEF16-80A3-4CE5-BDEA-5A5B8A75EB72}" destId="{9DDC36E3-B2F5-4534-AE21-E26B7EC39B36}" srcOrd="1" destOrd="0" presId="urn:microsoft.com/office/officeart/2005/8/layout/hList1"/>
-    <dgm:cxn modelId="{936B4E7A-F56D-4AFE-B456-ED021292E493}" type="presParOf" srcId="{83ACEF16-80A3-4CE5-BDEA-5A5B8A75EB72}" destId="{F5D67093-71CC-4422-8AFC-5B0B1568700A}" srcOrd="2" destOrd="0" presId="urn:microsoft.com/office/officeart/2005/8/layout/hList1"/>
-    <dgm:cxn modelId="{EFE194A2-F314-4E9C-B117-8F0CE56B9D0C}" type="presParOf" srcId="{F5D67093-71CC-4422-8AFC-5B0B1568700A}" destId="{EE29ACFE-5081-4201-9A64-8AE7C201FD97}" srcOrd="0" destOrd="0" presId="urn:microsoft.com/office/officeart/2005/8/layout/hList1"/>
-    <dgm:cxn modelId="{C7AEC2D0-8DF0-41BC-BD03-19E3F8A3DD8D}" type="presParOf" srcId="{F5D67093-71CC-4422-8AFC-5B0B1568700A}" destId="{05A4D829-23FC-4BBA-845D-B993DDCAEDE5}" srcOrd="1" destOrd="0" presId="urn:microsoft.com/office/officeart/2005/8/layout/hList1"/>
-    <dgm:cxn modelId="{F1AC3529-4985-4165-843D-B0DC1B5F837D}" type="presParOf" srcId="{83ACEF16-80A3-4CE5-BDEA-5A5B8A75EB72}" destId="{9431B06E-FBC4-4B96-A5A4-81E10D367C19}" srcOrd="3" destOrd="0" presId="urn:microsoft.com/office/officeart/2005/8/layout/hList1"/>
-    <dgm:cxn modelId="{E29C7DF8-1DE2-4CB7-9164-126890E5BD89}" type="presParOf" srcId="{83ACEF16-80A3-4CE5-BDEA-5A5B8A75EB72}" destId="{C545CD35-F387-4652-B2C8-3871D297A5E8}" srcOrd="4" destOrd="0" presId="urn:microsoft.com/office/officeart/2005/8/layout/hList1"/>
-    <dgm:cxn modelId="{ADF6ED36-99C2-48AE-BDA5-06B4B6BD4AEF}" type="presParOf" srcId="{C545CD35-F387-4652-B2C8-3871D297A5E8}" destId="{592C0E69-7F9E-4177-AF9E-CF9094F2453C}" srcOrd="0" destOrd="0" presId="urn:microsoft.com/office/officeart/2005/8/layout/hList1"/>
-    <dgm:cxn modelId="{B45B6072-68FD-46EA-9C01-B9D373CDCBCE}" type="presParOf" srcId="{C545CD35-F387-4652-B2C8-3871D297A5E8}" destId="{E4E76D1A-430E-47E3-BF6F-1A9091ACF121}" srcOrd="1" destOrd="0" presId="urn:microsoft.com/office/officeart/2005/8/layout/hList1"/>
+    <dgm:cxn modelId="{83B04F9A-3721-476A-96E9-22513BF33C83}" type="presParOf" srcId="{83ACEF16-80A3-4CE5-BDEA-5A5B8A75EB72}" destId="{53D9146C-6BB5-494D-84D5-14205C03F84B}" srcOrd="0" destOrd="0" presId="urn:microsoft.com/office/officeart/2005/8/layout/hList1"/>
+    <dgm:cxn modelId="{6F5515D6-9461-4E92-B2DB-D01486F512E4}" type="presParOf" srcId="{53D9146C-6BB5-494D-84D5-14205C03F84B}" destId="{EAEEE782-8579-420C-8B44-742CF899D8B2}" srcOrd="0" destOrd="0" presId="urn:microsoft.com/office/officeart/2005/8/layout/hList1"/>
+    <dgm:cxn modelId="{2539D54E-7466-4418-906D-E975B00262BF}" type="presParOf" srcId="{53D9146C-6BB5-494D-84D5-14205C03F84B}" destId="{115FFD7F-9AD3-4715-BDB5-5D1CD814D266}" srcOrd="1" destOrd="0" presId="urn:microsoft.com/office/officeart/2005/8/layout/hList1"/>
+    <dgm:cxn modelId="{7364783E-20B3-4003-8886-EFED985102BA}" type="presParOf" srcId="{83ACEF16-80A3-4CE5-BDEA-5A5B8A75EB72}" destId="{9DDC36E3-B2F5-4534-AE21-E26B7EC39B36}" srcOrd="1" destOrd="0" presId="urn:microsoft.com/office/officeart/2005/8/layout/hList1"/>
+    <dgm:cxn modelId="{1933FF56-8BA5-43F5-8925-78444650F7CB}" type="presParOf" srcId="{83ACEF16-80A3-4CE5-BDEA-5A5B8A75EB72}" destId="{F5D67093-71CC-4422-8AFC-5B0B1568700A}" srcOrd="2" destOrd="0" presId="urn:microsoft.com/office/officeart/2005/8/layout/hList1"/>
+    <dgm:cxn modelId="{D1946E19-393A-488D-B4FB-E9EBAEBAD803}" type="presParOf" srcId="{F5D67093-71CC-4422-8AFC-5B0B1568700A}" destId="{EE29ACFE-5081-4201-9A64-8AE7C201FD97}" srcOrd="0" destOrd="0" presId="urn:microsoft.com/office/officeart/2005/8/layout/hList1"/>
+    <dgm:cxn modelId="{C00239E6-4189-47B6-9266-EA6052D7C72D}" type="presParOf" srcId="{F5D67093-71CC-4422-8AFC-5B0B1568700A}" destId="{05A4D829-23FC-4BBA-845D-B993DDCAEDE5}" srcOrd="1" destOrd="0" presId="urn:microsoft.com/office/officeart/2005/8/layout/hList1"/>
+    <dgm:cxn modelId="{450BD15A-F984-47A4-89C0-ABB86D258CB0}" type="presParOf" srcId="{83ACEF16-80A3-4CE5-BDEA-5A5B8A75EB72}" destId="{9431B06E-FBC4-4B96-A5A4-81E10D367C19}" srcOrd="3" destOrd="0" presId="urn:microsoft.com/office/officeart/2005/8/layout/hList1"/>
+    <dgm:cxn modelId="{3D30A7B9-F3E7-48E0-929C-E9D3EF393970}" type="presParOf" srcId="{83ACEF16-80A3-4CE5-BDEA-5A5B8A75EB72}" destId="{C545CD35-F387-4652-B2C8-3871D297A5E8}" srcOrd="4" destOrd="0" presId="urn:microsoft.com/office/officeart/2005/8/layout/hList1"/>
+    <dgm:cxn modelId="{36A5D4C4-7085-4825-968B-2A2AF28BFA84}" type="presParOf" srcId="{C545CD35-F387-4652-B2C8-3871D297A5E8}" destId="{592C0E69-7F9E-4177-AF9E-CF9094F2453C}" srcOrd="0" destOrd="0" presId="urn:microsoft.com/office/officeart/2005/8/layout/hList1"/>
+    <dgm:cxn modelId="{C55D3C4A-CBCE-46F3-8444-B5DE007FF753}" type="presParOf" srcId="{C545CD35-F387-4652-B2C8-3871D297A5E8}" destId="{E4E76D1A-430E-47E3-BF6F-1A9091ACF121}" srcOrd="1" destOrd="0" presId="urn:microsoft.com/office/officeart/2005/8/layout/hList1"/>
   </dgm:cxnLst>
   <dgm:bg/>
   <dgm:whole/>
@@ -15831,7 +15850,7 @@
 </file>
 
 <file path=customXml/itemProps1.xml><?xml version="1.0" encoding="utf-8"?>
-<ds:datastoreItem xmlns:ds="http://schemas.openxmlformats.org/officeDocument/2006/customXml" ds:itemID="{3E09FD0C-C201-467E-91E3-AAB6F5577C3E}">
+<ds:datastoreItem xmlns:ds="http://schemas.openxmlformats.org/officeDocument/2006/customXml" ds:itemID="{BEBD26A4-EAF0-4D16-BFE7-213AF3E4E98D}">
   <ds:schemaRefs>
     <ds:schemaRef ds:uri="http://schemas.openxmlformats.org/officeDocument/2006/bibliography"/>
   </ds:schemaRefs>

</xml_diff>